<commit_message>
Documento com imagens melhoradas
</commit_message>
<xml_diff>
--- a/DrinkIt.WebApp/Artifacts/Proposta Técnica Comercial - DrinkIt.docx
+++ b/DrinkIt.WebApp/Artifacts/Proposta Técnica Comercial - DrinkIt.docx
@@ -1399,22 +1399,32 @@
         <w:spacing w:before="93"/>
         <w:ind w:left="844"/>
       </w:pPr>
-    </w:p>
-    <w:p>
-      <w:pPr>
-        <w:pStyle w:val="Corpodetexto"/>
-        <w:spacing w:before="93"/>
-        <w:ind w:left="844"/>
-      </w:pPr>
       <w:r>
         <w:rPr>
           <w:noProof/>
         </w:rPr>
+        <w:lastRenderedPageBreak/>
         <w:drawing>
-          <wp:inline distT="0" distB="0" distL="0" distR="0" wp14:anchorId="3ABE8F97" wp14:editId="083E3D1A">
-            <wp:extent cx="4959889" cy="3264195"/>
+          <wp:anchor distT="0" distB="0" distL="114300" distR="114300" simplePos="0" relativeHeight="251658752" behindDoc="1" locked="0" layoutInCell="1" allowOverlap="1" wp14:anchorId="4AADD9AC" wp14:editId="4DA2AB15">
+            <wp:simplePos x="0" y="0"/>
+            <wp:positionH relativeFrom="column">
+              <wp:posOffset>-593090</wp:posOffset>
+            </wp:positionH>
+            <wp:positionV relativeFrom="paragraph">
+              <wp:posOffset>279400</wp:posOffset>
+            </wp:positionV>
+            <wp:extent cx="6962659" cy="4581525"/>
             <wp:effectExtent l="0" t="0" r="0" b="0"/>
-            <wp:docPr id="5" name="Imagem 5"/>
+            <wp:wrapTight wrapText="bothSides">
+              <wp:wrapPolygon edited="0">
+                <wp:start x="0" y="0"/>
+                <wp:lineTo x="0" y="21465"/>
+                <wp:lineTo x="21513" y="21465"/>
+                <wp:lineTo x="21513" y="0"/>
+                <wp:lineTo x="0" y="0"/>
+              </wp:wrapPolygon>
+            </wp:wrapTight>
+            <wp:docPr id="4" name="Imagem 4" descr="Uma imagem contendo captura de tela&#10;&#10;Descrição gerada automaticamente"/>
             <wp:cNvGraphicFramePr>
               <a:graphicFrameLocks xmlns:a="http://schemas.openxmlformats.org/drawingml/2006/main" noChangeAspect="1"/>
             </wp:cNvGraphicFramePr>
@@ -1422,10 +1432,8 @@
               <a:graphicData uri="http://schemas.openxmlformats.org/drawingml/2006/picture">
                 <pic:pic xmlns:pic="http://schemas.openxmlformats.org/drawingml/2006/picture">
                   <pic:nvPicPr>
-                    <pic:cNvPr id="0" name="Picture 3"/>
-                    <pic:cNvPicPr>
-                      <a:picLocks noChangeAspect="1" noChangeArrowheads="1"/>
-                    </pic:cNvPicPr>
+                    <pic:cNvPr id="4" name="Activity Diagram1.png"/>
+                    <pic:cNvPicPr/>
                   </pic:nvPicPr>
                   <pic:blipFill>
                     <a:blip r:embed="rId11" cstate="print">
@@ -1435,30 +1443,38 @@
                         </a:ext>
                       </a:extLst>
                     </a:blip>
-                    <a:srcRect/>
                     <a:stretch>
                       <a:fillRect/>
                     </a:stretch>
                   </pic:blipFill>
-                  <pic:spPr bwMode="auto">
+                  <pic:spPr>
                     <a:xfrm>
                       <a:off x="0" y="0"/>
-                      <a:ext cx="4972272" cy="3272345"/>
+                      <a:ext cx="6962659" cy="4581525"/>
                     </a:xfrm>
                     <a:prstGeom prst="rect">
                       <a:avLst/>
                     </a:prstGeom>
-                    <a:noFill/>
-                    <a:ln>
-                      <a:noFill/>
-                    </a:ln>
                   </pic:spPr>
                 </pic:pic>
               </a:graphicData>
             </a:graphic>
-          </wp:inline>
+            <wp14:sizeRelH relativeFrom="margin">
+              <wp14:pctWidth>0</wp14:pctWidth>
+            </wp14:sizeRelH>
+            <wp14:sizeRelV relativeFrom="margin">
+              <wp14:pctHeight>0</wp14:pctHeight>
+            </wp14:sizeRelV>
+          </wp:anchor>
         </w:drawing>
       </w:r>
+    </w:p>
+    <w:p>
+      <w:pPr>
+        <w:pStyle w:val="Corpodetexto"/>
+        <w:spacing w:before="93"/>
+        <w:ind w:left="844"/>
+      </w:pPr>
     </w:p>
     <w:p>
       <w:pPr>
@@ -1559,29 +1575,19 @@
           <w:sz w:val="20"/>
         </w:rPr>
       </w:pPr>
-    </w:p>
-    <w:p>
-      <w:pPr>
-        <w:pStyle w:val="Ttulo3"/>
-        <w:spacing w:before="50"/>
-        <w:ind w:left="2857"/>
-        <w:rPr>
-          <w:rFonts w:ascii="Times New Roman" w:hAnsi="Times New Roman" w:cs="Times New Roman"/>
-        </w:rPr>
-      </w:pPr>
       <w:r>
         <w:rPr>
           <w:rFonts w:ascii="Times New Roman" w:hAnsi="Times New Roman" w:cs="Times New Roman"/>
           <w:noProof/>
         </w:rPr>
         <w:drawing>
-          <wp:anchor distT="0" distB="0" distL="114300" distR="114300" simplePos="0" relativeHeight="251656704" behindDoc="0" locked="0" layoutInCell="1" allowOverlap="1" wp14:anchorId="5B447482" wp14:editId="66773FEA">
+          <wp:anchor distT="0" distB="0" distL="114300" distR="114300" simplePos="0" relativeHeight="251651584" behindDoc="0" locked="0" layoutInCell="1" allowOverlap="1" wp14:anchorId="5B447482" wp14:editId="68C4A4A4">
             <wp:simplePos x="0" y="0"/>
             <wp:positionH relativeFrom="column">
               <wp:posOffset>-24130</wp:posOffset>
             </wp:positionH>
             <wp:positionV relativeFrom="paragraph">
-              <wp:posOffset>347980</wp:posOffset>
+              <wp:posOffset>272652</wp:posOffset>
             </wp:positionV>
             <wp:extent cx="6172200" cy="7429500"/>
             <wp:effectExtent l="0" t="0" r="0" b="0"/>
@@ -1634,6 +1640,16 @@
           </wp:anchor>
         </w:drawing>
       </w:r>
+    </w:p>
+    <w:p>
+      <w:pPr>
+        <w:pStyle w:val="Ttulo3"/>
+        <w:spacing w:before="50"/>
+        <w:ind w:left="2857"/>
+        <w:rPr>
+          <w:rFonts w:ascii="Times New Roman" w:hAnsi="Times New Roman" w:cs="Times New Roman"/>
+        </w:rPr>
+      </w:pPr>
       <w:r>
         <w:rPr>
           <w:rFonts w:ascii="Times New Roman" w:hAnsi="Times New Roman" w:cs="Times New Roman"/>
@@ -1728,45 +1744,32 @@
           <w:sz w:val="20"/>
         </w:rPr>
       </w:pPr>
-    </w:p>
-    <w:p>
-      <w:pPr>
-        <w:pStyle w:val="Corpodetexto"/>
-        <w:rPr>
-          <w:rFonts w:ascii="Times New Roman" w:hAnsi="Times New Roman" w:cs="Times New Roman"/>
-          <w:b/>
-          <w:sz w:val="20"/>
-        </w:rPr>
-      </w:pPr>
-    </w:p>
-    <w:p>
-      <w:pPr>
-        <w:pStyle w:val="Corpodetexto"/>
-        <w:rPr>
-          <w:rFonts w:ascii="Times New Roman" w:hAnsi="Times New Roman" w:cs="Times New Roman"/>
-          <w:b/>
-          <w:sz w:val="20"/>
-        </w:rPr>
-      </w:pPr>
-    </w:p>
-    <w:p>
-      <w:pPr>
-        <w:pStyle w:val="Corpodetexto"/>
-        <w:rPr>
-          <w:rFonts w:ascii="Times New Roman" w:hAnsi="Times New Roman" w:cs="Times New Roman"/>
-          <w:b/>
-          <w:sz w:val="20"/>
-        </w:rPr>
-      </w:pPr>
-      <w:r>
-        <w:rPr>
+      <w:r>
+        <w:rPr>
+          <w:rFonts w:ascii="Times New Roman" w:hAnsi="Times New Roman" w:cs="Times New Roman"/>
           <w:noProof/>
         </w:rPr>
         <w:drawing>
-          <wp:inline distT="0" distB="0" distL="0" distR="0" wp14:anchorId="519A8DA6" wp14:editId="6CAA62F5">
-            <wp:extent cx="6115685" cy="3913505"/>
+          <wp:anchor distT="0" distB="0" distL="114300" distR="114300" simplePos="0" relativeHeight="251663872" behindDoc="1" locked="0" layoutInCell="1" allowOverlap="1" wp14:anchorId="0709F8A0" wp14:editId="68568442">
+            <wp:simplePos x="0" y="0"/>
+            <wp:positionH relativeFrom="column">
+              <wp:posOffset>-467360</wp:posOffset>
+            </wp:positionH>
+            <wp:positionV relativeFrom="paragraph">
+              <wp:posOffset>245656</wp:posOffset>
+            </wp:positionV>
+            <wp:extent cx="6844030" cy="4380230"/>
             <wp:effectExtent l="0" t="0" r="0" b="0"/>
-            <wp:docPr id="6" name="Imagem 6"/>
+            <wp:wrapTight wrapText="bothSides">
+              <wp:wrapPolygon edited="0">
+                <wp:start x="0" y="0"/>
+                <wp:lineTo x="0" y="21512"/>
+                <wp:lineTo x="21524" y="21512"/>
+                <wp:lineTo x="21524" y="0"/>
+                <wp:lineTo x="0" y="0"/>
+              </wp:wrapPolygon>
+            </wp:wrapTight>
+            <wp:docPr id="7" name="Imagem 7" descr="Uma imagem contendo captura de tela&#10;&#10;Descrição gerada automaticamente"/>
             <wp:cNvGraphicFramePr>
               <a:graphicFrameLocks xmlns:a="http://schemas.openxmlformats.org/drawingml/2006/main" noChangeAspect="1"/>
             </wp:cNvGraphicFramePr>
@@ -1774,10 +1777,8 @@
               <a:graphicData uri="http://schemas.openxmlformats.org/drawingml/2006/picture">
                 <pic:pic xmlns:pic="http://schemas.openxmlformats.org/drawingml/2006/picture">
                   <pic:nvPicPr>
-                    <pic:cNvPr id="0" name="Picture 5"/>
-                    <pic:cNvPicPr>
-                      <a:picLocks noChangeAspect="1" noChangeArrowheads="1"/>
-                    </pic:cNvPicPr>
+                    <pic:cNvPr id="7" name="Activity Diagram2.png"/>
+                    <pic:cNvPicPr/>
                   </pic:nvPicPr>
                   <pic:blipFill>
                     <a:blip r:embed="rId14" cstate="print">
@@ -1787,32 +1788,61 @@
                         </a:ext>
                       </a:extLst>
                     </a:blip>
-                    <a:srcRect/>
                     <a:stretch>
                       <a:fillRect/>
                     </a:stretch>
                   </pic:blipFill>
-                  <pic:spPr bwMode="auto">
+                  <pic:spPr>
                     <a:xfrm>
                       <a:off x="0" y="0"/>
-                      <a:ext cx="6115685" cy="3913505"/>
+                      <a:ext cx="6844030" cy="4380230"/>
                     </a:xfrm>
                     <a:prstGeom prst="rect">
                       <a:avLst/>
                     </a:prstGeom>
-                    <a:noFill/>
-                    <a:ln>
-                      <a:noFill/>
-                    </a:ln>
                   </pic:spPr>
                 </pic:pic>
               </a:graphicData>
             </a:graphic>
-          </wp:inline>
+            <wp14:sizeRelH relativeFrom="margin">
+              <wp14:pctWidth>0</wp14:pctWidth>
+            </wp14:sizeRelH>
+            <wp14:sizeRelV relativeFrom="margin">
+              <wp14:pctHeight>0</wp14:pctHeight>
+            </wp14:sizeRelV>
+          </wp:anchor>
         </w:drawing>
       </w:r>
-      <w:bookmarkStart w:id="0" w:name="_GoBack"/>
-      <w:bookmarkEnd w:id="0"/>
+    </w:p>
+    <w:p>
+      <w:pPr>
+        <w:pStyle w:val="Corpodetexto"/>
+        <w:rPr>
+          <w:rFonts w:ascii="Times New Roman" w:hAnsi="Times New Roman" w:cs="Times New Roman"/>
+          <w:b/>
+          <w:sz w:val="20"/>
+        </w:rPr>
+      </w:pPr>
+    </w:p>
+    <w:p>
+      <w:pPr>
+        <w:pStyle w:val="Corpodetexto"/>
+        <w:rPr>
+          <w:rFonts w:ascii="Times New Roman" w:hAnsi="Times New Roman" w:cs="Times New Roman"/>
+          <w:b/>
+          <w:sz w:val="20"/>
+        </w:rPr>
+      </w:pPr>
+    </w:p>
+    <w:p>
+      <w:pPr>
+        <w:pStyle w:val="Corpodetexto"/>
+        <w:rPr>
+          <w:rFonts w:ascii="Times New Roman" w:hAnsi="Times New Roman" w:cs="Times New Roman"/>
+          <w:b/>
+          <w:sz w:val="20"/>
+        </w:rPr>
+      </w:pPr>
       <w:r>
         <w:rPr>
           <w:rFonts w:ascii="Times New Roman" w:hAnsi="Times New Roman" w:cs="Times New Roman"/>
@@ -1840,6 +1870,8 @@
         </w:rPr>
         <w:t>Figura 3 – Configuração de parâmetros do sistema</w:t>
       </w:r>
+      <w:bookmarkStart w:id="0" w:name="_GoBack"/>
+      <w:bookmarkEnd w:id="0"/>
     </w:p>
     <w:p>
       <w:pPr>
@@ -4197,7 +4229,14 @@
                     <w:b/>
                     <w:color w:val="365F91"/>
                   </w:rPr>
-                  <w:t>GGST (Gabriel e Gustavo Soluções em Tecnologia)</w:t>
+                  <w:t xml:space="preserve">GGST </w:t>
+                </w:r>
+                <w:r>
+                  <w:rPr>
+                    <w:b/>
+                    <w:color w:val="365F91"/>
+                  </w:rPr>
+                  <w:t>(Gabriel e Gustavo Soluções em Tecnologia)</w:t>
                 </w:r>
               </w:p>
               <w:p>

</xml_diff>